<commit_message>
Update UG for questions and FAQ
</commit_message>
<xml_diff>
--- a/exports/Export.docx
+++ b/exports/Export.docx
@@ -6,29 +6,33 @@
       <w:r>
         <w:t>1. Jane Fam tags: [Biology] (MARKED)</w:t>
         <w:br/>
-        <w:t xml:space="preserve">2. Jonathan Dee tags: [Chemistry] [Physics] </w:t>
+        <w:t xml:space="preserve">2. Fifth </w:t>
         <w:br/>
-        <w:t xml:space="preserve">3. Fifth </w:t>
+        <w:t xml:space="preserve">3. Mary Laking tags: [Math] </w:t>
         <w:br/>
-        <w:t xml:space="preserve">4. Mary Laking tags: [Math] </w:t>
+        <w:t xml:space="preserve">4. Jonathan Dee tags: [Chemistry] [Physics] </w:t>
         <w:br/>
         <w:t xml:space="preserve">5. GetTestThree </w:t>
         <w:br/>
-        <w:t xml:space="preserve">6. GetTestTwo </w:t>
+        <w:t xml:space="preserve">6. GetTest </w:t>
         <w:br/>
-        <w:t xml:space="preserve">7. GetTest </w:t>
+        <w:t xml:space="preserve">7. GetTestTwo </w:t>
         <w:br/>
         <w:t xml:space="preserve">8. MissingGroupIDAdd </w:t>
         <w:br/>
         <w:t xml:space="preserve">9. RemoveFailure </w:t>
         <w:br/>
-        <w:t xml:space="preserve">10. RemoveTest </w:t>
+        <w:t xml:space="preserve">10. NotFoundGroup </w:t>
         <w:br/>
-        <w:t xml:space="preserve">11. NotFoundGroup </w:t>
+        <w:t xml:space="preserve">11. RemoveTest </w:t>
         <w:br/>
         <w:t xml:space="preserve">12. MissingGroupIDRemove </w:t>
         <w:br/>
-        <w:t xml:space="preserve">13. ExportTest </w:t>
+        <w:t xml:space="preserve">13. ExportTestTwo </w:t>
+        <w:br/>
+        <w:t xml:space="preserve">14. ExportTestThree </w:t>
+        <w:br/>
+        <w:t xml:space="preserve">15. ExportTest </w:t>
       </w:r>
     </w:p>
   </w:body>

</xml_diff>

<commit_message>
Documentation, UG/DG cleanup and UML diagrams
</commit_message>
<xml_diff>
--- a/exports/Export.docx
+++ b/exports/Export.docx
@@ -6,29 +6,33 @@
       <w:r>
         <w:t>1. Jane Fam tags: [Biology] (MARKED)</w:t>
         <w:br/>
-        <w:t xml:space="preserve">2. Jonathan Dee tags: [Chemistry] [Physics] </w:t>
+        <w:t xml:space="preserve">2. Fifth </w:t>
         <w:br/>
-        <w:t xml:space="preserve">3. Fifth </w:t>
+        <w:t xml:space="preserve">3. Mary Laking tags: [Math] </w:t>
         <w:br/>
-        <w:t xml:space="preserve">4. Mary Laking tags: [Math] </w:t>
+        <w:t xml:space="preserve">4. Jonathan Dee tags: [Chemistry] [Physics] </w:t>
         <w:br/>
         <w:t xml:space="preserve">5. GetTestThree </w:t>
         <w:br/>
-        <w:t xml:space="preserve">6. GetTestTwo </w:t>
+        <w:t xml:space="preserve">6. GetTest </w:t>
         <w:br/>
-        <w:t xml:space="preserve">7. GetTest </w:t>
+        <w:t xml:space="preserve">7. GetTestTwo </w:t>
         <w:br/>
         <w:t xml:space="preserve">8. MissingGroupIDAdd </w:t>
         <w:br/>
         <w:t xml:space="preserve">9. RemoveFailure </w:t>
         <w:br/>
-        <w:t xml:space="preserve">10. RemoveTest </w:t>
+        <w:t xml:space="preserve">10. NotFoundGroup </w:t>
         <w:br/>
-        <w:t xml:space="preserve">11. NotFoundGroup </w:t>
+        <w:t xml:space="preserve">11. RemoveTest </w:t>
         <w:br/>
         <w:t xml:space="preserve">12. MissingGroupIDRemove </w:t>
         <w:br/>
-        <w:t xml:space="preserve">13. ExportTest </w:t>
+        <w:t xml:space="preserve">13. ExportTestTwo </w:t>
+        <w:br/>
+        <w:t xml:space="preserve">14. ExportTestThree </w:t>
+        <w:br/>
+        <w:t xml:space="preserve">15. ExportTest </w:t>
       </w:r>
     </w:p>
   </w:body>

</xml_diff>

<commit_message>
Replace Exports file with updated
</commit_message>
<xml_diff>
--- a/exports/Export.docx
+++ b/exports/Export.docx
@@ -4,31 +4,35 @@
   <w:body>
     <w:p>
       <w:r>
-        <w:t xml:space="preserve">1. Deviel Dal tags: [Chemistry] [Biology] </w:t>
+        <w:t>1. Jane Fam tags: [Biology] (MARKED)</w:t>
         <w:br/>
-        <w:t>2. Jane Fam tags: [Biology] (MARKED)</w:t>
+        <w:t xml:space="preserve">2. Fifth </w:t>
         <w:br/>
-        <w:t xml:space="preserve">3. Fifth </w:t>
+        <w:t xml:space="preserve">3. Mary Laking tags: [Math] </w:t>
         <w:br/>
-        <w:t xml:space="preserve">4. Mary Laking tags: [Math] </w:t>
+        <w:t xml:space="preserve">4. Jonathan Dee tags: [Chemistry] [Physics] </w:t>
         <w:br/>
-        <w:t xml:space="preserve">5. Jonathan Dee tags: [Chemistry] [Physics] </w:t>
+        <w:t xml:space="preserve">5. GetTestThree </w:t>
         <w:br/>
-        <w:t xml:space="preserve">6. MissingGroupIDAdd </w:t>
+        <w:t xml:space="preserve">6. GetTest </w:t>
         <w:br/>
-        <w:t xml:space="preserve">7. OutOfBounds </w:t>
+        <w:t xml:space="preserve">7. GetTestTwo </w:t>
         <w:br/>
-        <w:t xml:space="preserve">8. CreateTest </w:t>
+        <w:t xml:space="preserve">8. MissingGroupIDAdd </w:t>
         <w:br/>
-        <w:t xml:space="preserve">9. MissingGroupID </w:t>
+        <w:t xml:space="preserve">9. RemoveFailure </w:t>
         <w:br/>
-        <w:t xml:space="preserve">10. CreateFail </w:t>
+        <w:t xml:space="preserve">10. NotFoundGroup </w:t>
         <w:br/>
-        <w:t xml:space="preserve">11. ExportTestTwo </w:t>
+        <w:t xml:space="preserve">11. RemoveTest </w:t>
         <w:br/>
-        <w:t xml:space="preserve">12. ExportTestThree </w:t>
+        <w:t xml:space="preserve">12. MissingGroupIDRemove </w:t>
         <w:br/>
-        <w:t xml:space="preserve">13. ExportTest </w:t>
+        <w:t xml:space="preserve">13. ExportTestTwo </w:t>
+        <w:br/>
+        <w:t xml:space="preserve">14. ExportTestThree </w:t>
+        <w:br/>
+        <w:t xml:space="preserve">15. ExportTest </w:t>
       </w:r>
     </w:p>
   </w:body>

</xml_diff>